<commit_message>
few changes before submission
</commit_message>
<xml_diff>
--- a/Manual.docx
+++ b/Manual.docx
@@ -64,9 +64,17 @@
       <w:r>
         <w:rPr/>
         <w:br/>
-        <w:t xml:space="preserve">1. Download and install the Dash Cam Video Joiner application from the provided GitHub repository: [GitHub Repository](https://github.com/PaulSommers/SDEV140-Project-Status-Report1). </w:t>
-        <w:br/>
-        <w:t xml:space="preserve">2. Ensure that Python and the required libraries (`watchdog`, `MoviePy`, `FFmpeg`) are installed on your system.  </w:t>
+        <w:t xml:space="preserve">1. Download and install the Dash Cam Video Joiner application from the provided GitHub repository: [GitHub Repository](https://github.com/PaulSommers/SDEV140-Project-Status-Report). </w:t>
+        <w:br/>
+        <w:t>2. Ensure that Python and the required libraries (</w:t>
+      </w:r>
+      <w:r>
+        <w:rPr/>
+        <w:t>requirements.txt</w:t>
+      </w:r>
+      <w:r>
+        <w:rPr/>
+        <w:t xml:space="preserve">) are installed on your system.  </w:t>
         <w:br/>
         <w:br/>
       </w:r>
@@ -303,7 +311,7 @@
         <w:br/>
         <w:t xml:space="preserve">Contact and Support  </w:t>
         <w:br/>
-        <w:t xml:space="preserve">For additional help or to report issues, please visit the GitHub repository: [GitHub Repository](https://github.com/PaulSommers/SDEV140-Project-Status-Report1).  </w:t>
+        <w:t xml:space="preserve">For additional help or to report issues, please visit the GitHub repository: [GitHub Repository](https://github.com/PaulSommers/SDEV140-Project-Status-Report).  </w:t>
         <w:br/>
         <w:t xml:space="preserve"> </w:t>
         <w:br/>
@@ -318,6 +326,7 @@
       <w:pgNumType w:fmt="decimal"/>
       <w:formProt w:val="false"/>
       <w:textDirection w:val="lrTb"/>
+      <w:docGrid w:type="default" w:linePitch="100" w:charSpace="0"/>
     </w:sectPr>
   </w:body>
 </w:document>
@@ -337,7 +346,6 @@
     </w:rPrDefault>
     <w:pPrDefault>
       <w:pPr>
-        <w:widowControl/>
         <w:suppressAutoHyphens w:val="true"/>
       </w:pPr>
     </w:pPrDefault>
@@ -347,7 +355,10 @@
     <w:qFormat/>
     <w:pPr>
       <w:widowControl/>
+      <w:suppressAutoHyphens w:val="true"/>
       <w:bidi w:val="0"/>
+      <w:spacing w:before="0" w:after="0"/>
+      <w:jc w:val="start"/>
     </w:pPr>
     <w:rPr>
       <w:rFonts w:ascii="Liberation Serif" w:hAnsi="Liberation Serif" w:eastAsia="NSimSun" w:cs="Lucida Sans"/>

</xml_diff>